<commit_message>
perbaiki word transkip nilai
</commit_message>
<xml_diff>
--- a/D3 Keperawatan/TRANSKRIP NILAI D3.docx
+++ b/D3 Keperawatan/TRANSKRIP NILAI D3.docx
@@ -20386,15 +20386,29 @@
                 <w:szCs w:val="24"/>
               </w:rPr>
             </w:pPr>
+            <w:r>
+              <w:rPr>
+                <w:rFonts w:cstheme="minorHAnsi"/>
+                <w:szCs w:val="24"/>
+              </w:rPr>
+              <w:t xml:space="preserve">Stikes Hang Tuah </w:t>
+            </w:r>
             <w:proofErr w:type="spellStart"/>
             <w:r>
               <w:rPr>
                 <w:rFonts w:cstheme="minorHAnsi"/>
                 <w:szCs w:val="24"/>
               </w:rPr>
-              <w:t>Ketua</w:t>
+              <w:t>Tanjungpinang</w:t>
             </w:r>
             <w:proofErr w:type="spellEnd"/>
+            <w:r>
+              <w:rPr>
+                <w:rFonts w:cstheme="minorHAnsi"/>
+                <w:szCs w:val="24"/>
+              </w:rPr>
+              <w:t>,</w:t>
+            </w:r>
           </w:p>
           <w:p>
             <w:pPr>
@@ -20407,6 +20421,15 @@
                 <w:szCs w:val="24"/>
               </w:rPr>
             </w:pPr>
+            <w:proofErr w:type="spellStart"/>
+            <w:r>
+              <w:rPr>
+                <w:rFonts w:cstheme="minorHAnsi"/>
+                <w:szCs w:val="24"/>
+              </w:rPr>
+              <w:t>Ketua</w:t>
+            </w:r>
+            <w:proofErr w:type="spellEnd"/>
           </w:p>
           <w:p>
             <w:pPr>
@@ -20453,57 +20476,8 @@
               <w:rPr>
                 <w:rFonts w:cstheme="minorHAnsi"/>
                 <w:szCs w:val="24"/>
-                <w:lang w:val="id-ID"/>
-              </w:rPr>
-            </w:pPr>
-            <w:r>
-              <w:rPr>
-                <w:rFonts w:cstheme="minorHAnsi"/>
-                <w:szCs w:val="24"/>
-                <w:lang w:val="id-ID"/>
-              </w:rPr>
-              <w:t>Wiwiek Liestyaningrum</w:t>
-            </w:r>
-            <w:r>
-              <w:rPr>
-                <w:rFonts w:cstheme="minorHAnsi"/>
-                <w:szCs w:val="24"/>
-                <w:lang w:val="id-ID"/>
-              </w:rPr>
-              <w:t>.</w:t>
-            </w:r>
-            <w:r>
-              <w:rPr>
-                <w:rFonts w:cstheme="minorHAnsi"/>
-                <w:szCs w:val="24"/>
-                <w:lang w:val="id-ID"/>
-              </w:rPr>
-              <w:t>, S.Kp</w:t>
-            </w:r>
-            <w:r>
-              <w:rPr>
-                <w:rFonts w:cstheme="minorHAnsi"/>
-                <w:szCs w:val="24"/>
-                <w:lang w:val="id-ID"/>
-              </w:rPr>
-              <w:t>.</w:t>
-            </w:r>
-            <w:r>
-              <w:rPr>
-                <w:rFonts w:cstheme="minorHAnsi"/>
-                <w:szCs w:val="24"/>
-                <w:lang w:val="id-ID"/>
-              </w:rPr>
-              <w:t>, M.Kep</w:t>
-            </w:r>
-            <w:r>
-              <w:rPr>
-                <w:rFonts w:cstheme="minorHAnsi"/>
-                <w:szCs w:val="24"/>
-                <w:lang w:val="id-ID"/>
-              </w:rPr>
-              <w:t>.</w:t>
-            </w:r>
+              </w:rPr>
+            </w:pPr>
           </w:p>
           <w:p>
             <w:pPr>
@@ -20513,6 +20487,44 @@
               <w:jc w:val="center"/>
               <w:rPr>
                 <w:rFonts w:cstheme="minorHAnsi"/>
+                <w:szCs w:val="24"/>
+              </w:rPr>
+            </w:pPr>
+            <w:r>
+              <w:rPr>
+                <w:rFonts w:cstheme="minorHAnsi"/>
+                <w:szCs w:val="24"/>
+              </w:rPr>
+              <w:t>Apt. Dra. Mila Abdullah, M.M</w:t>
+            </w:r>
+          </w:p>
+          <w:p>
+            <w:pPr>
+              <w:tabs>
+                <w:tab w:val="left" w:pos="1641"/>
+              </w:tabs>
+              <w:jc w:val="center"/>
+              <w:rPr>
+                <w:rFonts w:cstheme="minorHAnsi"/>
+                <w:szCs w:val="24"/>
+              </w:rPr>
+            </w:pPr>
+            <w:r>
+              <w:rPr>
+                <w:rFonts w:cstheme="minorHAnsi"/>
+                <w:szCs w:val="24"/>
+              </w:rPr>
+              <w:t>Kolonel Laut (K/W) Purn</w:t>
+            </w:r>
+          </w:p>
+          <w:p>
+            <w:pPr>
+              <w:tabs>
+                <w:tab w:val="left" w:pos="1641"/>
+              </w:tabs>
+              <w:jc w:val="center"/>
+              <w:rPr>
+                <w:rFonts w:cstheme="minorHAnsi"/>
                 <w:sz w:val="18"/>
                 <w:szCs w:val="20"/>
                 <w:lang w:val="id-ID"/>
@@ -20522,9 +20534,8 @@
               <w:rPr>
                 <w:rFonts w:cstheme="minorHAnsi"/>
                 <w:szCs w:val="24"/>
-                <w:lang w:val="id-ID"/>
-              </w:rPr>
-              <w:t>NIK. 12059</w:t>
+              </w:rPr>
+              <w:t>NIK. 12060</w:t>
             </w:r>
           </w:p>
         </w:tc>
@@ -20808,6 +20819,18 @@
               <w:rPr>
                 <w:rFonts w:cstheme="minorHAnsi"/>
                 <w:noProof/>
+                <w:szCs w:val="24"/>
+              </w:rPr>
+            </w:pPr>
+          </w:p>
+          <w:p>
+            <w:pPr>
+              <w:tabs>
+                <w:tab w:val="left" w:pos="1641"/>
+              </w:tabs>
+              <w:jc w:val="center"/>
+              <w:rPr>
+                <w:rFonts w:cstheme="minorHAnsi"/>
                 <w:szCs w:val="24"/>
               </w:rPr>
             </w:pPr>

</xml_diff>

<commit_message>
tambah trasnkip nilai & template ners
</commit_message>
<xml_diff>
--- a/D3 Keperawatan/TRANSKRIP NILAI D3.docx
+++ b/D3 Keperawatan/TRANSKRIP NILAI D3.docx
@@ -448,7 +448,7 @@
                 <w:sz w:val="18"/>
                 <w:szCs w:val="18"/>
               </w:rPr>
-              <w:t>Adella Agustin</w:t>
+              <w:t>Lisa</w:t>
             </w:r>
             <w:r>
               <w:rPr>
@@ -799,7 +799,7 @@
                 <w:sz w:val="18"/>
                 <w:szCs w:val="18"/>
               </w:rPr>
-              <w:t>Tanjungpinang</w:t>
+              <w:t>Lanjut</w:t>
             </w:r>
             <w:r>
               <w:rPr>
@@ -848,7 +848,7 @@
                 <w:sz w:val="18"/>
                 <w:szCs w:val="18"/>
               </w:rPr>
-              <w:t>28 Agustus 2004</w:t>
+              <w:t>21 April 2003</w:t>
             </w:r>
             <w:r>
               <w:rPr>
@@ -1196,7 +1196,7 @@
                 <w:sz w:val="18"/>
                 <w:szCs w:val="18"/>
               </w:rPr>
-              <w:t>222213001</w:t>
+              <w:t>222213025</w:t>
             </w:r>
             <w:r>
               <w:rPr>
@@ -3932,7 +3932,7 @@
                 <w:sz w:val="18"/>
                 <w:szCs w:val="18"/>
               </w:rPr>
-              <w:t>B</w:t>
+              <w:t>B+</w:t>
             </w:r>
             <w:r>
               <w:rPr>
@@ -3994,7 +3994,7 @@
                 <w:sz w:val="18"/>
                 <w:szCs w:val="18"/>
               </w:rPr>
-              <w:t>3.0</w:t>
+              <w:t>3.5</w:t>
             </w:r>
             <w:r>
               <w:rPr>
@@ -4059,7 +4059,7 @@
                 <w:sz w:val="18"/>
                 <w:szCs w:val="18"/>
               </w:rPr>
-              <w:t>12</w:t>
+              <w:t>14</w:t>
             </w:r>
             <w:r>
               <w:rPr>
@@ -5140,7 +5140,7 @@
                 <w:sz w:val="18"/>
                 <w:szCs w:val="18"/>
               </w:rPr>
-              <w:t>B</w:t>
+              <w:t>B+</w:t>
             </w:r>
             <w:r>
               <w:rPr>
@@ -5202,7 +5202,7 @@
                 <w:sz w:val="18"/>
                 <w:szCs w:val="18"/>
               </w:rPr>
-              <w:t>3.0</w:t>
+              <w:t>3.5</w:t>
             </w:r>
             <w:r>
               <w:rPr>
@@ -5267,7 +5267,7 @@
                 <w:sz w:val="18"/>
                 <w:szCs w:val="18"/>
               </w:rPr>
-              <w:t>6</w:t>
+              <w:t>7</w:t>
             </w:r>
             <w:r>
               <w:rPr>
@@ -5969,7 +5969,7 @@
                 <w:sz w:val="18"/>
                 <w:szCs w:val="18"/>
               </w:rPr>
-              <w:t>A</w:t>
+              <w:t>B+</w:t>
             </w:r>
             <w:r>
               <w:rPr>
@@ -6032,7 +6032,7 @@
                 <w:sz w:val="18"/>
                 <w:szCs w:val="18"/>
               </w:rPr>
-              <w:t>4.0</w:t>
+              <w:t>3.5</w:t>
             </w:r>
             <w:r>
               <w:rPr>
@@ -6097,7 +6097,7 @@
                 <w:sz w:val="18"/>
                 <w:szCs w:val="18"/>
               </w:rPr>
-              <w:t>8</w:t>
+              <w:t>7</w:t>
             </w:r>
             <w:r>
               <w:rPr>
@@ -6724,7 +6724,7 @@
                 <w:sz w:val="18"/>
                 <w:szCs w:val="18"/>
               </w:rPr>
-              <w:t>A</w:t>
+              <w:t>B+</w:t>
             </w:r>
             <w:r>
               <w:rPr>
@@ -6787,7 +6787,7 @@
                 <w:sz w:val="18"/>
                 <w:szCs w:val="18"/>
               </w:rPr>
-              <w:t>4.0</w:t>
+              <w:t>3.5</w:t>
             </w:r>
             <w:r>
               <w:rPr>
@@ -6852,7 +6852,7 @@
                 <w:sz w:val="18"/>
                 <w:szCs w:val="18"/>
               </w:rPr>
-              <w:t>8</w:t>
+              <w:t>7</w:t>
             </w:r>
             <w:r>
               <w:rPr>
@@ -7158,7 +7158,7 @@
                 <w:sz w:val="18"/>
                 <w:szCs w:val="18"/>
               </w:rPr>
-              <w:t>B+</w:t>
+              <w:t>A</w:t>
             </w:r>
             <w:r>
               <w:rPr>
@@ -7220,7 +7220,7 @@
                 <w:sz w:val="18"/>
                 <w:szCs w:val="18"/>
               </w:rPr>
-              <w:t>3.5</w:t>
+              <w:t>4.0</w:t>
             </w:r>
             <w:r>
               <w:rPr>
@@ -7285,7 +7285,7 @@
                 <w:sz w:val="18"/>
                 <w:szCs w:val="18"/>
               </w:rPr>
-              <w:t>10.5</w:t>
+              <w:t>12</w:t>
             </w:r>
             <w:r>
               <w:rPr>
@@ -8194,6 +8194,51 @@
                 <w:szCs w:val="18"/>
               </w:rPr>
             </w:pPr>
+            <w:r>
+              <w:rPr>
+                <w:rFonts w:cstheme="minorHAnsi"/>
+                <w:noProof/>
+                <w:sz w:val="18"/>
+                <w:szCs w:val="18"/>
+              </w:rPr>
+              <w:fldChar w:fldCharType="begin"/>
+            </w:r>
+            <w:r>
+              <w:rPr>
+                <w:rFonts w:cstheme="minorHAnsi"/>
+                <w:noProof/>
+                <w:sz w:val="18"/>
+                <w:szCs w:val="18"/>
+              </w:rPr>
+              <w:instrText xml:space="preserve"> MERGEFIELD F90 </w:instrText>
+            </w:r>
+            <w:r>
+              <w:rPr>
+                <w:rFonts w:cstheme="minorHAnsi"/>
+                <w:noProof/>
+                <w:sz w:val="18"/>
+                <w:szCs w:val="18"/>
+              </w:rPr>
+              <w:fldChar w:fldCharType="separate"/>
+            </w:r>
+            <w:r>
+              <w:rPr>
+                <w:rFonts w:cstheme="minorHAnsi"/>
+                <w:noProof/>
+                <w:sz w:val="18"/>
+                <w:szCs w:val="18"/>
+              </w:rPr>
+              <w:t>7</w:t>
+            </w:r>
+            <w:r>
+              <w:rPr>
+                <w:rFonts w:cstheme="minorHAnsi"/>
+                <w:noProof/>
+                <w:sz w:val="18"/>
+                <w:szCs w:val="18"/>
+              </w:rPr>
+              <w:fldChar w:fldCharType="end"/>
+            </w:r>
           </w:p>
         </w:tc>
         <w:tc>
@@ -8211,6 +8256,51 @@
                 <w:szCs w:val="18"/>
               </w:rPr>
             </w:pPr>
+            <w:r>
+              <w:rPr>
+                <w:rFonts w:cstheme="minorHAnsi"/>
+                <w:noProof/>
+                <w:sz w:val="18"/>
+                <w:szCs w:val="18"/>
+              </w:rPr>
+              <w:fldChar w:fldCharType="begin"/>
+            </w:r>
+            <w:r>
+              <w:rPr>
+                <w:rFonts w:cstheme="minorHAnsi"/>
+                <w:noProof/>
+                <w:sz w:val="18"/>
+                <w:szCs w:val="18"/>
+              </w:rPr>
+              <w:instrText xml:space="preserve"> MERGEFIELD F88 </w:instrText>
+            </w:r>
+            <w:r>
+              <w:rPr>
+                <w:rFonts w:cstheme="minorHAnsi"/>
+                <w:noProof/>
+                <w:sz w:val="18"/>
+                <w:szCs w:val="18"/>
+              </w:rPr>
+              <w:fldChar w:fldCharType="separate"/>
+            </w:r>
+            <w:r>
+              <w:rPr>
+                <w:rFonts w:cstheme="minorHAnsi"/>
+                <w:noProof/>
+                <w:sz w:val="18"/>
+                <w:szCs w:val="18"/>
+              </w:rPr>
+              <w:t>A</w:t>
+            </w:r>
+            <w:r>
+              <w:rPr>
+                <w:rFonts w:cstheme="minorHAnsi"/>
+                <w:noProof/>
+                <w:sz w:val="18"/>
+                <w:szCs w:val="18"/>
+              </w:rPr>
+              <w:fldChar w:fldCharType="end"/>
+            </w:r>
           </w:p>
         </w:tc>
         <w:tc>
@@ -8228,6 +8318,51 @@
                 <w:szCs w:val="18"/>
               </w:rPr>
             </w:pPr>
+            <w:r>
+              <w:rPr>
+                <w:rFonts w:cstheme="minorHAnsi"/>
+                <w:noProof/>
+                <w:sz w:val="18"/>
+                <w:szCs w:val="18"/>
+              </w:rPr>
+              <w:fldChar w:fldCharType="begin"/>
+            </w:r>
+            <w:r>
+              <w:rPr>
+                <w:rFonts w:cstheme="minorHAnsi"/>
+                <w:noProof/>
+                <w:sz w:val="18"/>
+                <w:szCs w:val="18"/>
+              </w:rPr>
+              <w:instrText xml:space="preserve"> MERGEFIELD F89 </w:instrText>
+            </w:r>
+            <w:r>
+              <w:rPr>
+                <w:rFonts w:cstheme="minorHAnsi"/>
+                <w:noProof/>
+                <w:sz w:val="18"/>
+                <w:szCs w:val="18"/>
+              </w:rPr>
+              <w:fldChar w:fldCharType="separate"/>
+            </w:r>
+            <w:r>
+              <w:rPr>
+                <w:rFonts w:cstheme="minorHAnsi"/>
+                <w:noProof/>
+                <w:sz w:val="18"/>
+                <w:szCs w:val="18"/>
+              </w:rPr>
+              <w:t>4.0</w:t>
+            </w:r>
+            <w:r>
+              <w:rPr>
+                <w:rFonts w:cstheme="minorHAnsi"/>
+                <w:noProof/>
+                <w:sz w:val="18"/>
+                <w:szCs w:val="18"/>
+              </w:rPr>
+              <w:fldChar w:fldCharType="end"/>
+            </w:r>
           </w:p>
         </w:tc>
         <w:tc>
@@ -8248,6 +8383,51 @@
                 <w:szCs w:val="18"/>
               </w:rPr>
             </w:pPr>
+            <w:r>
+              <w:rPr>
+                <w:rFonts w:cstheme="minorHAnsi"/>
+                <w:noProof/>
+                <w:sz w:val="18"/>
+                <w:szCs w:val="18"/>
+              </w:rPr>
+              <w:fldChar w:fldCharType="begin"/>
+            </w:r>
+            <w:r>
+              <w:rPr>
+                <w:rFonts w:cstheme="minorHAnsi"/>
+                <w:noProof/>
+                <w:sz w:val="18"/>
+                <w:szCs w:val="18"/>
+              </w:rPr>
+              <w:instrText xml:space="preserve"> MERGEFIELD F91 </w:instrText>
+            </w:r>
+            <w:r>
+              <w:rPr>
+                <w:rFonts w:cstheme="minorHAnsi"/>
+                <w:noProof/>
+                <w:sz w:val="18"/>
+                <w:szCs w:val="18"/>
+              </w:rPr>
+              <w:fldChar w:fldCharType="separate"/>
+            </w:r>
+            <w:r>
+              <w:rPr>
+                <w:rFonts w:cstheme="minorHAnsi"/>
+                <w:noProof/>
+                <w:sz w:val="18"/>
+                <w:szCs w:val="18"/>
+              </w:rPr>
+              <w:t>28</w:t>
+            </w:r>
+            <w:r>
+              <w:rPr>
+                <w:rFonts w:cstheme="minorHAnsi"/>
+                <w:noProof/>
+                <w:sz w:val="18"/>
+                <w:szCs w:val="18"/>
+              </w:rPr>
+              <w:fldChar w:fldCharType="end"/>
+            </w:r>
           </w:p>
         </w:tc>
       </w:tr>
@@ -9594,14 +9774,16 @@
                 <w:color w:val="000000"/>
                 <w:sz w:val="18"/>
                 <w:szCs w:val="18"/>
-              </w:rPr>
-            </w:pPr>
-            <w:r>
-              <w:rPr>
-                <w:rFonts w:cstheme="minorHAnsi"/>
-                <w:color w:val="000000"/>
-                <w:sz w:val="18"/>
-                <w:szCs w:val="18"/>
+                <w:lang w:val="sv-SE"/>
+              </w:rPr>
+            </w:pPr>
+            <w:r>
+              <w:rPr>
+                <w:rFonts w:cstheme="minorHAnsi"/>
+                <w:color w:val="000000"/>
+                <w:sz w:val="18"/>
+                <w:szCs w:val="18"/>
+                <w:lang w:val="sv-SE"/>
               </w:rPr>
               <w:t xml:space="preserve">Bahasa </w:t>
             </w:r>
@@ -9612,6 +9794,7 @@
                 <w:color w:val="000000"/>
                 <w:sz w:val="18"/>
                 <w:szCs w:val="18"/>
+                <w:lang w:val="sv-SE"/>
               </w:rPr>
               <w:t>Inggris</w:t>
             </w:r>
@@ -9622,6 +9805,7 @@
                 <w:color w:val="000000"/>
                 <w:sz w:val="18"/>
                 <w:szCs w:val="18"/>
+                <w:lang w:val="sv-SE"/>
               </w:rPr>
               <w:t xml:space="preserve"> I </w:t>
             </w:r>
@@ -9633,6 +9817,7 @@
                 <w:color w:val="000000"/>
                 <w:sz w:val="18"/>
                 <w:szCs w:val="18"/>
+                <w:lang w:val="sv-SE"/>
               </w:rPr>
               <w:t>(English I)</w:t>
             </w:r>
@@ -9749,7 +9934,7 @@
                 <w:sz w:val="18"/>
                 <w:szCs w:val="18"/>
               </w:rPr>
-              <w:t>A</w:t>
+              <w:t>B+</w:t>
             </w:r>
             <w:r>
               <w:rPr>
@@ -9811,7 +9996,7 @@
                 <w:sz w:val="18"/>
                 <w:szCs w:val="18"/>
               </w:rPr>
-              <w:t>4.0</w:t>
+              <w:t>3.5</w:t>
             </w:r>
             <w:r>
               <w:rPr>
@@ -9876,7 +10061,7 @@
                 <w:sz w:val="18"/>
                 <w:szCs w:val="18"/>
               </w:rPr>
-              <w:t>8</w:t>
+              <w:t>7</w:t>
             </w:r>
             <w:r>
               <w:rPr>
@@ -10572,7 +10757,7 @@
                 <w:sz w:val="18"/>
                 <w:szCs w:val="18"/>
               </w:rPr>
-              <w:t>A</w:t>
+              <w:t>B+</w:t>
             </w:r>
             <w:r>
               <w:rPr>
@@ -10634,7 +10819,7 @@
                 <w:sz w:val="18"/>
                 <w:szCs w:val="18"/>
               </w:rPr>
-              <w:t>4.0</w:t>
+              <w:t>3.5</w:t>
             </w:r>
             <w:r>
               <w:rPr>
@@ -10699,7 +10884,7 @@
                 <w:sz w:val="18"/>
                 <w:szCs w:val="18"/>
               </w:rPr>
-              <w:t>12</w:t>
+              <w:t>10.5</w:t>
             </w:r>
             <w:r>
               <w:rPr>
@@ -12617,7 +12802,7 @@
                 <w:sz w:val="18"/>
                 <w:szCs w:val="18"/>
               </w:rPr>
-              <w:t>A</w:t>
+              <w:t>B+</w:t>
             </w:r>
             <w:r>
               <w:rPr>
@@ -12680,7 +12865,7 @@
                 <w:sz w:val="18"/>
                 <w:szCs w:val="18"/>
               </w:rPr>
-              <w:t>4</w:t>
+              <w:t>3.5</w:t>
             </w:r>
             <w:r>
               <w:rPr>
@@ -12746,7 +12931,7 @@
                 <w:sz w:val="18"/>
                 <w:szCs w:val="18"/>
               </w:rPr>
-              <w:t>12</w:t>
+              <w:t>10.5</w:t>
             </w:r>
             <w:r>
               <w:rPr>
@@ -13031,7 +13216,7 @@
                 <w:sz w:val="18"/>
                 <w:szCs w:val="18"/>
               </w:rPr>
-              <w:t>B+</w:t>
+              <w:t>A</w:t>
             </w:r>
             <w:r>
               <w:rPr>
@@ -13094,7 +13279,7 @@
                 <w:sz w:val="18"/>
                 <w:szCs w:val="18"/>
               </w:rPr>
-              <w:t>3.5</w:t>
+              <w:t>4</w:t>
             </w:r>
             <w:r>
               <w:rPr>
@@ -13160,7 +13345,7 @@
                 <w:sz w:val="18"/>
                 <w:szCs w:val="18"/>
               </w:rPr>
-              <w:t>7</w:t>
+              <w:t>8</w:t>
             </w:r>
             <w:r>
               <w:rPr>
@@ -13420,7 +13605,7 @@
                 <w:sz w:val="18"/>
                 <w:szCs w:val="18"/>
               </w:rPr>
-              <w:t>A</w:t>
+              <w:t>B+</w:t>
             </w:r>
             <w:r>
               <w:rPr>
@@ -13483,7 +13668,7 @@
                 <w:sz w:val="18"/>
                 <w:szCs w:val="18"/>
               </w:rPr>
-              <w:t>4</w:t>
+              <w:t>3.5</w:t>
             </w:r>
             <w:r>
               <w:rPr>
@@ -13549,7 +13734,7 @@
                 <w:sz w:val="18"/>
                 <w:szCs w:val="18"/>
               </w:rPr>
-              <w:t>16</w:t>
+              <w:t>14</w:t>
             </w:r>
             <w:r>
               <w:rPr>
@@ -13796,7 +13981,7 @@
                 <w:sz w:val="18"/>
                 <w:szCs w:val="18"/>
               </w:rPr>
-              <w:t>A</w:t>
+              <w:t>B+</w:t>
             </w:r>
             <w:r>
               <w:rPr>
@@ -13859,7 +14044,7 @@
                 <w:sz w:val="18"/>
                 <w:szCs w:val="18"/>
               </w:rPr>
-              <w:t>4</w:t>
+              <w:t>3.5</w:t>
             </w:r>
             <w:r>
               <w:rPr>
@@ -13925,7 +14110,7 @@
                 <w:sz w:val="18"/>
                 <w:szCs w:val="18"/>
               </w:rPr>
-              <w:t>8</w:t>
+              <w:t>7</w:t>
             </w:r>
             <w:r>
               <w:rPr>
@@ -15422,7 +15607,7 @@
                 <w:sz w:val="18"/>
                 <w:szCs w:val="18"/>
               </w:rPr>
-              <w:t>A</w:t>
+              <w:t>B+</w:t>
             </w:r>
             <w:r>
               <w:rPr>
@@ -15485,7 +15670,7 @@
                 <w:sz w:val="18"/>
                 <w:szCs w:val="18"/>
               </w:rPr>
-              <w:t>4</w:t>
+              <w:t>3.5</w:t>
             </w:r>
             <w:r>
               <w:rPr>
@@ -15550,7 +15735,7 @@
                 <w:sz w:val="18"/>
                 <w:szCs w:val="18"/>
               </w:rPr>
-              <w:t>8</w:t>
+              <w:t>7</w:t>
             </w:r>
             <w:r>
               <w:rPr>
@@ -16928,7 +17113,7 @@
                 <w:sz w:val="18"/>
                 <w:szCs w:val="18"/>
               </w:rPr>
-              <w:t>A</w:t>
+              <w:t>B+</w:t>
             </w:r>
             <w:r>
               <w:rPr>
@@ -16991,7 +17176,7 @@
                 <w:sz w:val="18"/>
                 <w:szCs w:val="18"/>
               </w:rPr>
-              <w:t>4</w:t>
+              <w:t>3.5</w:t>
             </w:r>
             <w:r>
               <w:rPr>
@@ -17056,7 +17241,7 @@
                 <w:sz w:val="18"/>
                 <w:szCs w:val="18"/>
               </w:rPr>
-              <w:t>8</w:t>
+              <w:t>7</w:t>
             </w:r>
             <w:r>
               <w:rPr>
@@ -18860,7 +19045,7 @@
                 <w:sz w:val="18"/>
                 <w:szCs w:val="18"/>
               </w:rPr>
-              <w:t>A</w:t>
+              <w:t>B+</w:t>
             </w:r>
             <w:r>
               <w:rPr>
@@ -18924,7 +19109,7 @@
                 <w:sz w:val="18"/>
                 <w:szCs w:val="18"/>
               </w:rPr>
-              <w:t>4</w:t>
+              <w:t>3.5</w:t>
             </w:r>
             <w:r>
               <w:rPr>
@@ -18989,7 +19174,7 @@
                 <w:sz w:val="18"/>
                 <w:szCs w:val="18"/>
               </w:rPr>
-              <w:t>8</w:t>
+              <w:t>7</w:t>
             </w:r>
             <w:r>
               <w:rPr>
@@ -19687,7 +19872,7 @@
                 <w:b/>
                 <w:noProof/>
               </w:rPr>
-              <w:t>433.5</w:t>
+              <w:t>430.5</w:t>
             </w:r>
             <w:r>
               <w:rPr>
@@ -20057,7 +20242,7 @@
                 <w:noProof/>
                 <w:color w:val="000000" w:themeColor="text1"/>
               </w:rPr>
-              <w:t>3.77</w:t>
+              <w:t>3.74</w:t>
             </w:r>
             <w:r>
               <w:rPr>
@@ -20356,6 +20541,7 @@
               <w:rPr>
                 <w:rFonts w:cstheme="minorHAnsi"/>
                 <w:szCs w:val="24"/>
+                <w:lang w:val="sv-SE"/>
               </w:rPr>
             </w:pPr>
             <w:proofErr w:type="spellStart"/>
@@ -20363,6 +20549,7 @@
               <w:rPr>
                 <w:rFonts w:cstheme="minorHAnsi"/>
                 <w:szCs w:val="24"/>
+                <w:lang w:val="sv-SE"/>
               </w:rPr>
               <w:t>Mengetahui</w:t>
             </w:r>
@@ -20371,6 +20558,7 @@
               <w:rPr>
                 <w:rFonts w:cstheme="minorHAnsi"/>
                 <w:szCs w:val="24"/>
+                <w:lang w:val="sv-SE"/>
               </w:rPr>
               <w:t>,</w:t>
             </w:r>
@@ -20384,20 +20572,51 @@
               <w:rPr>
                 <w:rFonts w:cstheme="minorHAnsi"/>
                 <w:szCs w:val="24"/>
-              </w:rPr>
-            </w:pPr>
+                <w:lang w:val="sv-SE"/>
+              </w:rPr>
+            </w:pPr>
+            <w:proofErr w:type="spellStart"/>
             <w:r>
               <w:rPr>
                 <w:rFonts w:cstheme="minorHAnsi"/>
                 <w:szCs w:val="24"/>
-              </w:rPr>
-              <w:t xml:space="preserve">Stikes Hang Tuah </w:t>
+                <w:lang w:val="sv-SE"/>
+              </w:rPr>
+              <w:t>Stikes</w:t>
+            </w:r>
+            <w:proofErr w:type="spellEnd"/>
+            <w:r>
+              <w:rPr>
+                <w:rFonts w:cstheme="minorHAnsi"/>
+                <w:szCs w:val="24"/>
+                <w:lang w:val="sv-SE"/>
+              </w:rPr>
+              <w:t xml:space="preserve"> Hang </w:t>
             </w:r>
             <w:proofErr w:type="spellStart"/>
             <w:r>
               <w:rPr>
                 <w:rFonts w:cstheme="minorHAnsi"/>
                 <w:szCs w:val="24"/>
+                <w:lang w:val="sv-SE"/>
+              </w:rPr>
+              <w:t>Tuah</w:t>
+            </w:r>
+            <w:proofErr w:type="spellEnd"/>
+            <w:r>
+              <w:rPr>
+                <w:rFonts w:cstheme="minorHAnsi"/>
+                <w:szCs w:val="24"/>
+                <w:lang w:val="sv-SE"/>
+              </w:rPr>
+              <w:t xml:space="preserve"> </w:t>
+            </w:r>
+            <w:proofErr w:type="spellStart"/>
+            <w:r>
+              <w:rPr>
+                <w:rFonts w:cstheme="minorHAnsi"/>
+                <w:szCs w:val="24"/>
+                <w:lang w:val="sv-SE"/>
               </w:rPr>
               <w:t>Tanjungpinang</w:t>
             </w:r>
@@ -20406,6 +20625,7 @@
               <w:rPr>
                 <w:rFonts w:cstheme="minorHAnsi"/>
                 <w:szCs w:val="24"/>
+                <w:lang w:val="sv-SE"/>
               </w:rPr>
               <w:t>,</w:t>
             </w:r>
@@ -20419,6 +20639,7 @@
               <w:rPr>
                 <w:rFonts w:cstheme="minorHAnsi"/>
                 <w:szCs w:val="24"/>
+                <w:lang w:val="sv-SE"/>
               </w:rPr>
             </w:pPr>
             <w:proofErr w:type="spellStart"/>
@@ -20426,6 +20647,7 @@
               <w:rPr>
                 <w:rFonts w:cstheme="minorHAnsi"/>
                 <w:szCs w:val="24"/>
+                <w:lang w:val="sv-SE"/>
               </w:rPr>
               <w:t>Ketua</w:t>
             </w:r>
@@ -20440,6 +20662,7 @@
               <w:rPr>
                 <w:rFonts w:cstheme="minorHAnsi"/>
                 <w:szCs w:val="24"/>
+                <w:lang w:val="sv-SE"/>
               </w:rPr>
             </w:pPr>
           </w:p>
@@ -20452,6 +20675,7 @@
               <w:rPr>
                 <w:rFonts w:cstheme="minorHAnsi"/>
                 <w:szCs w:val="24"/>
+                <w:lang w:val="sv-SE"/>
               </w:rPr>
             </w:pPr>
           </w:p>
@@ -20464,6 +20688,7 @@
               <w:rPr>
                 <w:rFonts w:cstheme="minorHAnsi"/>
                 <w:szCs w:val="24"/>
+                <w:lang w:val="sv-SE"/>
               </w:rPr>
             </w:pPr>
           </w:p>
@@ -20476,6 +20701,7 @@
               <w:rPr>
                 <w:rFonts w:cstheme="minorHAnsi"/>
                 <w:szCs w:val="24"/>
+                <w:lang w:val="sv-SE"/>
               </w:rPr>
             </w:pPr>
           </w:p>
@@ -20488,14 +20714,26 @@
               <w:rPr>
                 <w:rFonts w:cstheme="minorHAnsi"/>
                 <w:szCs w:val="24"/>
-              </w:rPr>
-            </w:pPr>
+                <w:lang w:val="sv-SE"/>
+              </w:rPr>
+            </w:pPr>
+            <w:proofErr w:type="spellStart"/>
             <w:r>
               <w:rPr>
                 <w:rFonts w:cstheme="minorHAnsi"/>
                 <w:szCs w:val="24"/>
-              </w:rPr>
-              <w:t>Apt. Dra. Mila Abdullah, M.M</w:t>
+                <w:lang w:val="sv-SE"/>
+              </w:rPr>
+              <w:t>Apt</w:t>
+            </w:r>
+            <w:proofErr w:type="spellEnd"/>
+            <w:r>
+              <w:rPr>
+                <w:rFonts w:cstheme="minorHAnsi"/>
+                <w:szCs w:val="24"/>
+                <w:lang w:val="sv-SE"/>
+              </w:rPr>
+              <w:t>. Dra. Mila Abdullah, M.M</w:t>
             </w:r>
           </w:p>
           <w:p>
@@ -20618,7 +20856,7 @@
                                       <w:rPr>
                                         <w:noProof/>
                                       </w:rPr>
-                                      <w:t>Adella Agustin</w:t>
+                                      <w:t>Lisa</w:t>
                                     </w:r>
                                   </w:fldSimple>
                                 </w:p>
@@ -20653,7 +20891,7 @@
                                 <w:rPr>
                                   <w:noProof/>
                                 </w:rPr>
-                                <w:t>Adella Agustin</w:t>
+                                <w:t>Lisa</w:t>
                               </w:r>
                             </w:fldSimple>
                           </w:p>
@@ -20689,6 +20927,7 @@
               <w:rPr>
                 <w:rFonts w:cstheme="minorHAnsi"/>
                 <w:szCs w:val="24"/>
+                <w:lang w:val="sv-SE"/>
               </w:rPr>
             </w:pPr>
             <w:proofErr w:type="spellStart"/>
@@ -20696,6 +20935,7 @@
               <w:rPr>
                 <w:rFonts w:cstheme="minorHAnsi"/>
                 <w:szCs w:val="24"/>
+                <w:lang w:val="sv-SE"/>
               </w:rPr>
               <w:t>Tanjungpinang</w:t>
             </w:r>
@@ -20704,6 +20944,7 @@
               <w:rPr>
                 <w:rFonts w:cstheme="minorHAnsi"/>
                 <w:szCs w:val="24"/>
+                <w:lang w:val="sv-SE"/>
               </w:rPr>
               <w:t xml:space="preserve">, </w:t>
             </w:r>
@@ -20711,6 +20952,7 @@
               <w:rPr>
                 <w:rFonts w:cstheme="minorHAnsi"/>
                 <w:szCs w:val="24"/>
+                <w:lang w:val="sv-SE"/>
               </w:rPr>
               <w:t xml:space="preserve">03 </w:t>
             </w:r>
@@ -20719,6 +20961,7 @@
               <w:rPr>
                 <w:rFonts w:cstheme="minorHAnsi"/>
                 <w:szCs w:val="24"/>
+                <w:lang w:val="sv-SE"/>
               </w:rPr>
               <w:t>Desember</w:t>
             </w:r>
@@ -20727,6 +20970,7 @@
               <w:rPr>
                 <w:rFonts w:cstheme="minorHAnsi"/>
                 <w:szCs w:val="24"/>
+                <w:lang w:val="sv-SE"/>
               </w:rPr>
               <w:t xml:space="preserve"> 2024</w:t>
             </w:r>
@@ -20755,7 +20999,7 @@
               <w:rPr>
                 <w:rFonts w:cstheme="minorHAnsi"/>
                 <w:szCs w:val="24"/>
-                <w:lang w:val="en-ID"/>
+                <w:lang w:val="sv-SE"/>
               </w:rPr>
               <w:t>D-</w:t>
             </w:r>
@@ -20794,6 +21038,7 @@
                 <w:rFonts w:cstheme="minorHAnsi"/>
                 <w:noProof/>
                 <w:szCs w:val="24"/>
+                <w:lang w:val="sv-SE"/>
               </w:rPr>
             </w:pPr>
           </w:p>
@@ -20807,6 +21052,7 @@
                 <w:rFonts w:cstheme="minorHAnsi"/>
                 <w:noProof/>
                 <w:szCs w:val="24"/>
+                <w:lang w:val="sv-SE"/>
               </w:rPr>
             </w:pPr>
           </w:p>
@@ -20820,6 +21066,7 @@
                 <w:rFonts w:cstheme="minorHAnsi"/>
                 <w:noProof/>
                 <w:szCs w:val="24"/>
+                <w:lang w:val="sv-SE"/>
               </w:rPr>
             </w:pPr>
           </w:p>
@@ -20832,6 +21079,7 @@
               <w:rPr>
                 <w:rFonts w:cstheme="minorHAnsi"/>
                 <w:szCs w:val="24"/>
+                <w:lang w:val="sv-SE"/>
               </w:rPr>
             </w:pPr>
           </w:p>
@@ -20844,6 +21092,7 @@
               <w:rPr>
                 <w:rFonts w:cstheme="minorHAnsi"/>
                 <w:szCs w:val="24"/>
+                <w:lang w:val="sv-SE"/>
               </w:rPr>
             </w:pPr>
           </w:p>
@@ -20859,18 +21108,30 @@
                 <w:lang w:val="id-ID"/>
               </w:rPr>
             </w:pPr>
+            <w:proofErr w:type="spellStart"/>
             <w:r>
               <w:rPr>
                 <w:rFonts w:cstheme="minorHAnsi"/>
                 <w:szCs w:val="24"/>
-              </w:rPr>
-              <w:t xml:space="preserve">Meily </w:t>
+                <w:lang w:val="sv-SE"/>
+              </w:rPr>
+              <w:t>Meily</w:t>
+            </w:r>
+            <w:proofErr w:type="spellEnd"/>
+            <w:r>
+              <w:rPr>
+                <w:rFonts w:cstheme="minorHAnsi"/>
+                <w:szCs w:val="24"/>
+                <w:lang w:val="sv-SE"/>
+              </w:rPr>
+              <w:t xml:space="preserve"> </w:t>
             </w:r>
             <w:proofErr w:type="spellStart"/>
             <w:r>
               <w:rPr>
                 <w:rFonts w:cstheme="minorHAnsi"/>
                 <w:szCs w:val="24"/>
+                <w:lang w:val="sv-SE"/>
               </w:rPr>
               <w:t>Nirnasari</w:t>
             </w:r>
@@ -20887,20 +21148,20 @@
               <w:rPr>
                 <w:rFonts w:cstheme="minorHAnsi"/>
                 <w:szCs w:val="24"/>
+                <w:lang w:val="sv-SE"/>
               </w:rPr>
               <w:t xml:space="preserve">, </w:t>
             </w:r>
             <w:proofErr w:type="spellStart"/>
-            <w:proofErr w:type="gramStart"/>
             <w:r>
               <w:rPr>
                 <w:rFonts w:cstheme="minorHAnsi"/>
                 <w:szCs w:val="24"/>
+                <w:lang w:val="sv-SE"/>
               </w:rPr>
               <w:t>S.Kep</w:t>
             </w:r>
             <w:proofErr w:type="spellEnd"/>
-            <w:proofErr w:type="gramEnd"/>
             <w:r>
               <w:rPr>
                 <w:rFonts w:cstheme="minorHAnsi"/>
@@ -20921,6 +21182,7 @@
               <w:rPr>
                 <w:rFonts w:cstheme="minorHAnsi"/>
                 <w:szCs w:val="24"/>
+                <w:lang w:val="sv-SE"/>
               </w:rPr>
               <w:t>Ns</w:t>
             </w:r>
@@ -20944,15 +21206,16 @@
               <w:rPr>
                 <w:rFonts w:cstheme="minorHAnsi"/>
                 <w:szCs w:val="24"/>
+                <w:lang w:val="sv-SE"/>
               </w:rPr>
               <w:t xml:space="preserve"> </w:t>
             </w:r>
             <w:proofErr w:type="spellStart"/>
-            <w:proofErr w:type="gramStart"/>
             <w:r>
               <w:rPr>
                 <w:rFonts w:cstheme="minorHAnsi"/>
                 <w:szCs w:val="24"/>
+                <w:lang w:val="sv-SE"/>
               </w:rPr>
               <w:t>M.</w:t>
             </w:r>
@@ -20960,11 +21223,11 @@
               <w:rPr>
                 <w:rFonts w:cstheme="minorHAnsi"/>
                 <w:szCs w:val="24"/>
+                <w:lang w:val="sv-SE"/>
               </w:rPr>
               <w:t>Biomed</w:t>
             </w:r>
             <w:proofErr w:type="spellEnd"/>
-            <w:proofErr w:type="gramEnd"/>
             <w:r>
               <w:rPr>
                 <w:rFonts w:cstheme="minorHAnsi"/>
@@ -21019,15 +21282,6 @@
         </w:tc>
       </w:tr>
     </w:tbl>
-    <w:p>
-      <w:pPr>
-        <w:rPr>
-          <w:rFonts w:cstheme="minorHAnsi"/>
-          <w:sz w:val="20"/>
-          <w:szCs w:val="20"/>
-        </w:rPr>
-      </w:pPr>
-    </w:p>
     <w:p>
       <w:pPr>
         <w:rPr>
@@ -21328,6 +21582,7 @@
               <w:lang w:val="de-DE"/>
             </w:rPr>
           </w:pPr>
+          <w:proofErr w:type="spellStart"/>
           <w:r>
             <w:rPr>
               <w:rFonts w:ascii="Brush Script MT" w:hAnsi="Brush Script MT" w:cs="Arial"/>
@@ -21336,7 +21591,18 @@
               <w:szCs w:val="48"/>
               <w:lang w:val="de-DE"/>
             </w:rPr>
-            <w:t>Yayasan Nala</w:t>
+            <w:t>Yayasan</w:t>
+          </w:r>
+          <w:proofErr w:type="spellEnd"/>
+          <w:r>
+            <w:rPr>
+              <w:rFonts w:ascii="Brush Script MT" w:hAnsi="Brush Script MT" w:cs="Arial"/>
+              <w:b/>
+              <w:sz w:val="48"/>
+              <w:szCs w:val="48"/>
+              <w:lang w:val="de-DE"/>
+            </w:rPr>
+            <w:t xml:space="preserve"> Nala</w:t>
           </w:r>
         </w:p>
         <w:p>
@@ -21374,6 +21640,7 @@
               <w:b/>
               <w:sz w:val="32"/>
               <w:szCs w:val="32"/>
+              <w:lang w:val="sv-SE"/>
             </w:rPr>
           </w:pPr>
           <w:r>
@@ -21382,8 +21649,18 @@
               <w:b/>
               <w:sz w:val="32"/>
               <w:szCs w:val="32"/>
+              <w:lang w:val="sv-SE"/>
             </w:rPr>
             <w:tab/>
+          </w:r>
+          <w:r>
+            <w:rPr>
+              <w:rFonts w:ascii="Arial" w:hAnsi="Arial" w:cs="Arial"/>
+              <w:b/>
+              <w:sz w:val="32"/>
+              <w:szCs w:val="32"/>
+              <w:lang w:val="sv-SE"/>
+            </w:rPr>
             <w:t>TANJUNGPINANG KEPULAUAN RIAU</w:t>
           </w:r>
           <w:r>
@@ -21392,6 +21669,7 @@
               <w:b/>
               <w:sz w:val="32"/>
               <w:szCs w:val="32"/>
+              <w:lang w:val="sv-SE"/>
             </w:rPr>
             <w:tab/>
           </w:r>
@@ -21405,18 +21683,48 @@
               <w:lang w:val="id-ID"/>
             </w:rPr>
           </w:pPr>
+          <w:proofErr w:type="spellStart"/>
           <w:r>
             <w:rPr>
               <w:rFonts w:ascii="Brush Script MT" w:hAnsi="Brush Script MT" w:cs="Arial"/>
               <w:szCs w:val="28"/>
+              <w:lang w:val="sv-SE"/>
             </w:rPr>
-            <w:t xml:space="preserve">Jl. Baru Km.8 </w:t>
+            <w:t>Jl</w:t>
+          </w:r>
+          <w:proofErr w:type="spellEnd"/>
+          <w:r>
+            <w:rPr>
+              <w:rFonts w:ascii="Brush Script MT" w:hAnsi="Brush Script MT" w:cs="Arial"/>
+              <w:szCs w:val="28"/>
+              <w:lang w:val="sv-SE"/>
+            </w:rPr>
+            <w:t xml:space="preserve">. </w:t>
           </w:r>
           <w:proofErr w:type="spellStart"/>
           <w:r>
             <w:rPr>
               <w:rFonts w:ascii="Brush Script MT" w:hAnsi="Brush Script MT" w:cs="Arial"/>
               <w:szCs w:val="28"/>
+              <w:lang w:val="sv-SE"/>
+            </w:rPr>
+            <w:t>Baru</w:t>
+          </w:r>
+          <w:proofErr w:type="spellEnd"/>
+          <w:r>
+            <w:rPr>
+              <w:rFonts w:ascii="Brush Script MT" w:hAnsi="Brush Script MT" w:cs="Arial"/>
+              <w:szCs w:val="28"/>
+              <w:lang w:val="sv-SE"/>
+            </w:rPr>
+            <w:t xml:space="preserve"> Km.8 </w:t>
+          </w:r>
+          <w:proofErr w:type="spellStart"/>
+          <w:r>
+            <w:rPr>
+              <w:rFonts w:ascii="Brush Script MT" w:hAnsi="Brush Script MT" w:cs="Arial"/>
+              <w:szCs w:val="28"/>
+              <w:lang w:val="sv-SE"/>
             </w:rPr>
             <w:t>Tanjungpinang</w:t>
           </w:r>
@@ -21425,14 +21733,70 @@
             <w:rPr>
               <w:rFonts w:ascii="Brush Script MT" w:hAnsi="Brush Script MT" w:cs="Arial"/>
               <w:szCs w:val="28"/>
+              <w:lang w:val="sv-SE"/>
             </w:rPr>
-            <w:t xml:space="preserve"> Timur 29122 Telp/Fax (0771</w:t>
+            <w:t xml:space="preserve"> </w:t>
+          </w:r>
+          <w:proofErr w:type="spellStart"/>
+          <w:r>
+            <w:rPr>
+              <w:rFonts w:ascii="Brush Script MT" w:hAnsi="Brush Script MT" w:cs="Arial"/>
+              <w:szCs w:val="28"/>
+              <w:lang w:val="sv-SE"/>
+            </w:rPr>
+            <w:t>Timur</w:t>
+          </w:r>
+          <w:proofErr w:type="spellEnd"/>
+          <w:r>
+            <w:rPr>
+              <w:rFonts w:ascii="Brush Script MT" w:hAnsi="Brush Script MT" w:cs="Arial"/>
+              <w:szCs w:val="28"/>
+              <w:lang w:val="sv-SE"/>
+            </w:rPr>
+            <w:t xml:space="preserve"> </w:t>
+          </w:r>
+          <w:proofErr w:type="gramStart"/>
+          <w:r>
+            <w:rPr>
+              <w:rFonts w:ascii="Brush Script MT" w:hAnsi="Brush Script MT" w:cs="Arial"/>
+              <w:szCs w:val="28"/>
+              <w:lang w:val="sv-SE"/>
+            </w:rPr>
+            <w:t>29122</w:t>
+          </w:r>
+          <w:proofErr w:type="gramEnd"/>
+          <w:r>
+            <w:rPr>
+              <w:rFonts w:ascii="Brush Script MT" w:hAnsi="Brush Script MT" w:cs="Arial"/>
+              <w:szCs w:val="28"/>
+              <w:lang w:val="sv-SE"/>
+            </w:rPr>
+            <w:t xml:space="preserve"> </w:t>
+          </w:r>
+          <w:proofErr w:type="spellStart"/>
+          <w:r>
+            <w:rPr>
+              <w:rFonts w:ascii="Brush Script MT" w:hAnsi="Brush Script MT" w:cs="Arial"/>
+              <w:szCs w:val="28"/>
+              <w:lang w:val="sv-SE"/>
+            </w:rPr>
+            <w:t>Telp</w:t>
+          </w:r>
+          <w:proofErr w:type="spellEnd"/>
+          <w:r>
+            <w:rPr>
+              <w:rFonts w:ascii="Brush Script MT" w:hAnsi="Brush Script MT" w:cs="Arial"/>
+              <w:szCs w:val="28"/>
+              <w:lang w:val="sv-SE"/>
+            </w:rPr>
+            <w:t>/Fax (0771</w:t>
           </w:r>
           <w:r>
             <w:rPr>
               <w:rFonts w:ascii="Brush Script MT" w:hAnsi="Brush Script MT" w:cs="Arial"/>
               <w:i/>
               <w:szCs w:val="28"/>
+              <w:lang w:val="sv-SE"/>
             </w:rPr>
             <w:t>)</w:t>
           </w:r>
@@ -21440,6 +21804,7 @@
             <w:rPr>
               <w:rFonts w:ascii="Brush Script MT" w:hAnsi="Brush Script MT" w:cs="Arial"/>
               <w:szCs w:val="28"/>
+              <w:lang w:val="sv-SE"/>
             </w:rPr>
             <w:t xml:space="preserve"> – </w:t>
           </w:r>
@@ -21448,6 +21813,7 @@
             <w:rPr>
               <w:rFonts w:ascii="Brush Script MT" w:hAnsi="Brush Script MT" w:cs="Arial"/>
               <w:szCs w:val="28"/>
+              <w:lang w:val="sv-SE"/>
             </w:rPr>
             <w:t>4440071</w:t>
           </w:r>
@@ -21456,6 +21822,7 @@
               <w:rFonts w:ascii="Calibri" w:hAnsi="Calibri" w:cs="Arial"/>
               <w:sz w:val="24"/>
               <w:szCs w:val="28"/>
+              <w:lang w:val="sv-SE"/>
             </w:rPr>
             <w:t xml:space="preserve"> </w:t>
           </w:r>
@@ -21511,6 +21878,7 @@
       </w:tabs>
       <w:rPr>
         <w:sz w:val="2"/>
+        <w:lang w:val="sv-SE"/>
       </w:rPr>
     </w:pPr>
     <w:r>
@@ -21544,11 +21912,15 @@
       </w:pict>
     </w:r>
     <w:r>
+      <w:rPr>
+        <w:lang w:val="sv-SE"/>
+      </w:rPr>
       <w:tab/>
     </w:r>
     <w:r>
       <w:rPr>
         <w:sz w:val="2"/>
+        <w:lang w:val="sv-SE"/>
       </w:rPr>
       <w:tab/>
     </w:r>

</xml_diff>

<commit_message>
perbaikan & penambahan data mahasiswa
</commit_message>
<xml_diff>
--- a/D3 Keperawatan/TRANSKRIP NILAI D3.docx
+++ b/D3 Keperawatan/TRANSKRIP NILAI D3.docx
@@ -1295,39 +1295,7 @@
                 <w:sz w:val="18"/>
                 <w:szCs w:val="18"/>
               </w:rPr>
-              <w:t>19</w:t>
-            </w:r>
-            <w:r>
-              <w:rPr>
-                <w:rFonts w:cstheme="minorHAnsi"/>
-                <w:sz w:val="18"/>
-                <w:szCs w:val="18"/>
-              </w:rPr>
-              <w:t xml:space="preserve"> </w:t>
-            </w:r>
-            <w:r>
-              <w:rPr>
-                <w:rFonts w:cstheme="minorHAnsi"/>
-                <w:sz w:val="18"/>
-                <w:szCs w:val="18"/>
-              </w:rPr>
-              <w:t>November</w:t>
-            </w:r>
-            <w:r>
-              <w:rPr>
-                <w:rFonts w:cstheme="minorHAnsi"/>
-                <w:sz w:val="18"/>
-                <w:szCs w:val="18"/>
-              </w:rPr>
-              <w:t xml:space="preserve"> 202</w:t>
-            </w:r>
-            <w:r>
-              <w:rPr>
-                <w:rFonts w:cstheme="minorHAnsi"/>
-                <w:sz w:val="18"/>
-                <w:szCs w:val="18"/>
-              </w:rPr>
-              <w:t>5</w:t>
+              <w:t>7 November 2025</w:t>
             </w:r>
           </w:p>
         </w:tc>
@@ -21652,15 +21620,6 @@
               <w:lang w:val="sv-SE"/>
             </w:rPr>
             <w:tab/>
-          </w:r>
-          <w:r>
-            <w:rPr>
-              <w:rFonts w:ascii="Arial" w:hAnsi="Arial" w:cs="Arial"/>
-              <w:b/>
-              <w:sz w:val="32"/>
-              <w:szCs w:val="32"/>
-              <w:lang w:val="sv-SE"/>
-            </w:rPr>
             <w:t>TANJUNGPINANG KEPULAUAN RIAU</w:t>
           </w:r>
           <w:r>
@@ -21753,25 +21712,7 @@
               <w:szCs w:val="28"/>
               <w:lang w:val="sv-SE"/>
             </w:rPr>
-            <w:t xml:space="preserve"> </w:t>
-          </w:r>
-          <w:proofErr w:type="gramStart"/>
-          <w:r>
-            <w:rPr>
-              <w:rFonts w:ascii="Brush Script MT" w:hAnsi="Brush Script MT" w:cs="Arial"/>
-              <w:szCs w:val="28"/>
-              <w:lang w:val="sv-SE"/>
-            </w:rPr>
-            <w:t>29122</w:t>
-          </w:r>
-          <w:proofErr w:type="gramEnd"/>
-          <w:r>
-            <w:rPr>
-              <w:rFonts w:ascii="Brush Script MT" w:hAnsi="Brush Script MT" w:cs="Arial"/>
-              <w:szCs w:val="28"/>
-              <w:lang w:val="sv-SE"/>
-            </w:rPr>
-            <w:t xml:space="preserve"> </w:t>
+            <w:t xml:space="preserve"> 29122 </w:t>
           </w:r>
           <w:proofErr w:type="spellStart"/>
           <w:r>
@@ -21806,16 +21747,7 @@
               <w:szCs w:val="28"/>
               <w:lang w:val="sv-SE"/>
             </w:rPr>
-            <w:t xml:space="preserve"> – </w:t>
-          </w:r>
-          <w:proofErr w:type="gramStart"/>
-          <w:r>
-            <w:rPr>
-              <w:rFonts w:ascii="Brush Script MT" w:hAnsi="Brush Script MT" w:cs="Arial"/>
-              <w:szCs w:val="28"/>
-              <w:lang w:val="sv-SE"/>
-            </w:rPr>
-            <w:t>4440071</w:t>
+            <w:t xml:space="preserve"> – 4440071</w:t>
           </w:r>
           <w:r>
             <w:rPr>
@@ -21839,15 +21771,7 @@
               <w:rFonts w:ascii="Brush Script MT" w:hAnsi="Brush Script MT" w:cs="Arial"/>
               <w:lang w:val="sv-SE"/>
             </w:rPr>
-            <w:t>Webside</w:t>
-          </w:r>
-          <w:proofErr w:type="gramEnd"/>
-          <w:r>
-            <w:rPr>
-              <w:rFonts w:ascii="Brush Script MT" w:hAnsi="Brush Script MT" w:cs="Arial"/>
-              <w:lang w:val="sv-SE"/>
-            </w:rPr>
-            <w:t xml:space="preserve"> : www.stikeshangtuah</w:t>
+            <w:t>Webside : www.stikeshangtuah</w:t>
           </w:r>
           <w:r>
             <w:rPr>

</xml_diff>